<commit_message>
Improved up to page 5 (Version 11)
I Left a yellow highlighter. I will continue and finish it later today.
</commit_message>
<xml_diff>
--- a/Assessment-Versions/6CS030 Big Data Assessment Report - Authors (Morgan J. Ransley K.)-V11.docx
+++ b/Assessment-Versions/6CS030 Big Data Assessment Report - Authors (Morgan J. Ransley K.)-V11.docx
@@ -3727,13 +3727,19 @@
         <w:t xml:space="preserve">using data surrounding the socio-economic standings of UK towns and cities using local council data or </w:t>
       </w:r>
       <w:r>
-        <w:t>nation-wide</w:t>
+        <w:t>nationwide</w:t>
       </w:r>
       <w:r>
         <w:t xml:space="preserve"> government data. One </w:t>
       </w:r>
       <w:r>
-        <w:t xml:space="preserve">of the original hypotheses for the report was suggesting that socio-economic standing of the area that a </w:t>
+        <w:t xml:space="preserve">of the original hypotheses for the report was suggesting that </w:t>
+      </w:r>
+      <w:r>
+        <w:t xml:space="preserve">the </w:t>
+      </w:r>
+      <w:r>
+        <w:t xml:space="preserve">socio-economic standing of the area that a </w:t>
       </w:r>
       <w:r>
         <w:t>university</w:t>
@@ -3754,7 +3760,13 @@
         <w:t xml:space="preserve"> could be </w:t>
       </w:r>
       <w:r>
-        <w:t>one of many</w:t>
+        <w:t xml:space="preserve">one of </w:t>
+      </w:r>
+      <w:r>
+        <w:t xml:space="preserve">the </w:t>
+      </w:r>
+      <w:r>
+        <w:t>many</w:t>
       </w:r>
       <w:r>
         <w:t xml:space="preserve"> reason</w:t>
@@ -3776,9 +3788,13 @@
       </w:r>
     </w:p>
     <w:p/>
-    <w:p>
-      <w:r>
-        <w:t xml:space="preserve">None of the articles reference any predictive learning algorithms deployed either. Most articles </w:t>
+    <w:p/>
+    <w:p>
+      <w:r>
+        <w:t>None of the articles reference the deployment of predictive learning algorithms.</w:t>
+      </w:r>
+      <w:r>
+        <w:t xml:space="preserve"> Most articles </w:t>
       </w:r>
       <w:r>
         <w:t>were</w:t>
@@ -3787,7 +3803,13 @@
         <w:t xml:space="preserve"> able to strictly employ </w:t>
       </w:r>
       <w:r>
-        <w:t xml:space="preserve">machine learning models to clean and visualize the data at hand. One believes this because that all datasets found for the subject area contain completed and efficient data, so no additional data is needed </w:t>
+        <w:t xml:space="preserve">machine learning models to clean and visualize the data at hand. One believes this </w:t>
+      </w:r>
+      <w:r>
+        <w:t xml:space="preserve">is </w:t>
+      </w:r>
+      <w:r>
+        <w:t xml:space="preserve">because all datasets found for the subject area contain completed and efficient data, so no additional data is needed </w:t>
       </w:r>
       <w:r>
         <w:t xml:space="preserve">to be predicted to complete the </w:t>
@@ -3799,7 +3821,13 @@
         <w:t>continue</w:t>
       </w:r>
       <w:r>
-        <w:t xml:space="preserve">, attempting to preemptively </w:t>
+        <w:t xml:space="preserve">, attempting to </w:t>
+      </w:r>
+      <w:r>
+        <w:t>preemptively</w:t>
+      </w:r>
+      <w:r>
+        <w:t xml:space="preserve"> </w:t>
       </w:r>
       <w:r>
         <w:t>conclude how socio-economic standings affect future student performance.</w:t>
@@ -3927,7 +3955,13 @@
         <w:t xml:space="preserve">that are relevant to </w:t>
       </w:r>
       <w:r>
-        <w:t>the project at hand, which is finding any data relating to socio-economic status of UK areas, be it by county, city/town</w:t>
+        <w:t xml:space="preserve">the project at hand, which is finding any data relating to </w:t>
+      </w:r>
+      <w:r>
+        <w:t xml:space="preserve">the </w:t>
+      </w:r>
+      <w:r>
+        <w:t>socio-economic status of UK areas, be it by county, city/town</w:t>
       </w:r>
       <w:r>
         <w:t>, or even local council constituencies, and also data relating to graduate rates, employability rates of graduates</w:t>
@@ -3936,10 +3970,16 @@
         <w:t xml:space="preserve">, or any data relating to graduates for both during and post study. </w:t>
       </w:r>
       <w:r>
-        <w:t xml:space="preserve">The datasets we collected were from reputable sources, ones such as </w:t>
-      </w:r>
-      <w:r>
-        <w:t>Nomis Labour and Census Statistics, National Office for Statistics, and any other sources from sites similar, like Kaggle.</w:t>
+        <w:t xml:space="preserve">The datasets we collected were from reputable sources, such as </w:t>
+      </w:r>
+      <w:r>
+        <w:t xml:space="preserve">Nomis Labour and Census Statistics, </w:t>
+      </w:r>
+      <w:r>
+        <w:t xml:space="preserve">the </w:t>
+      </w:r>
+      <w:r>
+        <w:t>National Office for Statistics, and any other sources from sites similar, like Kaggle.</w:t>
       </w:r>
     </w:p>
     <w:p/>
@@ -3963,7 +4003,13 @@
         <w:t xml:space="preserve">facilities, etc., </w:t>
       </w:r>
       <w:r>
-        <w:t xml:space="preserve">and therefore will produce </w:t>
+        <w:t xml:space="preserve">and therefore </w:t>
+      </w:r>
+      <w:r>
+        <w:t>would</w:t>
+      </w:r>
+      <w:r>
+        <w:t xml:space="preserve"> produce </w:t>
       </w:r>
       <w:r>
         <w:t>comparable</w:t>
@@ -3978,43 +4024,22 @@
         <w:t xml:space="preserve">the socio-economic standing will affect each school in the area equally, and thus each </w:t>
       </w:r>
       <w:r>
-        <w:t>University will product similar graduate data.</w:t>
-      </w:r>
-      <w:r>
-        <w:t xml:space="preserve"> The second assumption</w:t>
-      </w:r>
-      <w:r>
-        <w:t xml:space="preserve"> is that most people that the data captures are people with </w:t>
-      </w:r>
-      <w:r>
-        <w:t>university</w:t>
-      </w:r>
-      <w:r>
-        <w:t xml:space="preserve"> degrees, and that anyone who did any form of higher education</w:t>
-      </w:r>
-      <w:r>
-        <w:t xml:space="preserve"> did so at a </w:t>
-      </w:r>
-      <w:r>
-        <w:t>university</w:t>
-      </w:r>
-      <w:r>
-        <w:t xml:space="preserve"> and received an undergraduate level degree. Paths like apprenticeships, degree schemes, </w:t>
-      </w:r>
-      <w:r>
-        <w:t xml:space="preserve">HND, or other college level degree’s may </w:t>
-      </w:r>
-      <w:r>
-        <w:t>be presen</w:t>
-      </w:r>
-      <w:r>
-        <w:t>t</w:t>
-      </w:r>
-      <w:r>
-        <w:t xml:space="preserve"> in the data as receiving a degree, and not presented seperately or </w:t>
-      </w:r>
-      <w:r>
-        <w:t>omitted altogether. In some cases</w:t>
+        <w:t xml:space="preserve">University will </w:t>
+      </w:r>
+      <w:r>
+        <w:t>produce</w:t>
+      </w:r>
+      <w:r>
+        <w:t xml:space="preserve"> similar graduate data.</w:t>
+      </w:r>
+      <w:r>
+        <w:t xml:space="preserve"> </w:t>
+      </w:r>
+      <w:r>
+        <w:t>The second assumption is that the data predominantly captures individuals with university degrees, implying that anyone who pursued higher education did so at a university and obtained an undergraduate-level degree. However, paths such as apprenticeships, degree schemes, HND, or other college-level degrees may exist within the data, either categorized as receiving a degree without being presented separately or potentially omitted altogether</w:t>
+      </w:r>
+      <w:r>
+        <w:t>. In some cases</w:t>
       </w:r>
       <w:r>
         <w:t>,</w:t>
@@ -4041,29 +4066,17 @@
     <w:p/>
     <w:p>
       <w:r>
-        <w:t>Once datasets were selected</w:t>
-      </w:r>
-      <w:r>
-        <w:t xml:space="preserve">, they were downloaded and exported to a suitable format, for this project </w:t>
-      </w:r>
-      <w:r>
-        <w:t xml:space="preserve">we opted for a CSV format. The datasets were quickly </w:t>
-      </w:r>
-      <w:r>
-        <w:t xml:space="preserve">screened and checked, checking to see if the datasets were indeed </w:t>
-      </w:r>
-      <w:r>
-        <w:t>visualizing data we were looking for, as well as testing for any issues that may affect</w:t>
-      </w:r>
-      <w:r>
-        <w:t xml:space="preserve"> any of the process, such as additional text in some cells, bad record titles, other errors in the data presentation. One error that was common was placing a comma amongst </w:t>
-      </w:r>
-      <w:r>
-        <w:t xml:space="preserve">larger numbers to separate higher </w:t>
+        <w:t>Once datasets were chosen, they were downloaded and exported to a suitable format. For this project, we chose the CSV format. The datasets underwent a quick screening and verification process to ensure they visualized the desired data and to identify any potential issues that could affect subsequent processes. This included checking for additional text in cells, ensuring accurate record titles, and addressing any errors in data presentation.</w:t>
+      </w:r>
+      <w:r>
+        <w:t xml:space="preserve"> One error that was common </w:t>
       </w:r>
       <w:r>
         <w:lastRenderedPageBreak/>
-        <w:t xml:space="preserve">numeric columns. This proved difficult when </w:t>
+        <w:t xml:space="preserve">was placing a comma amongst </w:t>
+      </w:r>
+      <w:r>
+        <w:t xml:space="preserve">larger numbers to separate higher numeric columns. This proved difficult when </w:t>
       </w:r>
       <w:r>
         <w:t xml:space="preserve">converting </w:t>
@@ -4072,7 +4085,13 @@
         <w:t>data types</w:t>
       </w:r>
       <w:r>
-        <w:t xml:space="preserve"> and accurately reporting values, as the tools did not see those records as numeric value, and </w:t>
+        <w:t xml:space="preserve"> and accurately reporting values, as the tools did not see those records as numeric </w:t>
+      </w:r>
+      <w:r>
+        <w:t>values</w:t>
+      </w:r>
+      <w:r>
+        <w:t xml:space="preserve">, and </w:t>
       </w:r>
       <w:r>
         <w:t>often would block conversion into an integer or a float value.</w:t>
@@ -4096,404 +4115,324 @@
       <w:bookmarkEnd w:id="14"/>
     </w:p>
     <w:p>
-      <w:r>
-        <w:t xml:space="preserve">The next phase of the project was setting up an environment in which </w:t>
-      </w:r>
-      <w:r>
-        <w:t xml:space="preserve">to </w:t>
-      </w:r>
-      <w:r>
-        <w:t>evaluate</w:t>
-      </w:r>
-      <w:r>
-        <w:t xml:space="preserve">, </w:t>
-      </w:r>
-      <w:r>
-        <w:t xml:space="preserve">modify, clean, and visualize our dataset. The environment chosen was Google Colab, which is a free, online, </w:t>
-      </w:r>
-      <w:r>
-        <w:t>resource</w:t>
-      </w:r>
-      <w:r>
-        <w:t xml:space="preserve"> with collaborative capabilities, and links to sites such as GitHub for </w:t>
-      </w:r>
-      <w:r>
-        <w:t>version control and sharing</w:t>
+      <w:pPr>
+        <w:pStyle w:val="Heading2"/>
+        <w:numPr>
+          <w:ilvl w:val="0"/>
+          <w:numId w:val="0"/>
+        </w:numPr>
+        <w:rPr>
+          <w:i w:val="0"/>
+          <w:iCs w:val="0"/>
+          <w:noProof w:val="0"/>
+          <w:u w:val="none"/>
+        </w:rPr>
+      </w:pPr>
+      <w:bookmarkStart w:id="15" w:name="_Toc164672804"/>
+      <w:r>
+        <w:rPr>
+          <w:i w:val="0"/>
+          <w:iCs w:val="0"/>
+          <w:noProof w:val="0"/>
+          <w:u w:val="none"/>
+        </w:rPr>
+        <w:t>The next phase of the project involved setting up an environment for evaluating, modifying, cleaning, and visualizing the dataset. Google Colab was chosen as the environment due to its free online resources and collaborative capabilities, with links to platforms like GitHub for version control and sharing. Initially, essential Python libraries were imported to commence work on the data. This included libraries such as NumPy and Pandas for analysis, Matplotlib and Seaborn for visualization, and Google's libraries for establishing connections between devices and the online virtual environment provided by Colab. Following this setup, CSV files were imported into the environment and saved as tables for further analysis. Google's Python libraries were particularly valuable in enabling the upload of files from local machines to the online environment. This aspect was crucial to the project's collaborative nature, ensuring each team member could access and work with their respective files on their individual machines.</w:t>
+      </w:r>
+    </w:p>
+    <w:p/>
+    <w:p>
+      <w:pPr>
+        <w:pStyle w:val="Heading2"/>
+      </w:pPr>
+      <w:r>
+        <w:t>Error Checking</w:t>
+      </w:r>
+      <w:bookmarkEnd w:id="15"/>
+    </w:p>
+    <w:p>
+      <w:r>
+        <w:t xml:space="preserve">The next phase of the project </w:t>
+      </w:r>
+      <w:r>
+        <w:t xml:space="preserve">was to check the imported datasets for any errors that may have occurred during the importing process. </w:t>
+      </w:r>
+      <w:r>
+        <w:t xml:space="preserve">This process may cause issues such as changes in the way data is presented, such as format or layout, </w:t>
+      </w:r>
+      <w:r>
+        <w:t xml:space="preserve">or issues in </w:t>
+      </w:r>
+      <w:r>
+        <w:t xml:space="preserve">the data itself, missing values or </w:t>
+      </w:r>
+      <w:r>
+        <w:t xml:space="preserve">corruption could occur so that the data we receive after importing could be incorrect. </w:t>
+      </w:r>
+      <w:r>
+        <w:t xml:space="preserve">One way in which we completed error checking is by using a </w:t>
+      </w:r>
+      <w:r>
+        <w:t xml:space="preserve">function to display </w:t>
+      </w:r>
+      <w:r>
+        <w:t>all</w:t>
+      </w:r>
+      <w:r>
+        <w:t xml:space="preserve"> record columns</w:t>
+      </w:r>
+      <w:r>
+        <w:t xml:space="preserve"> in each dataset. From this, we were able to see that at some point during the process of gathering the data and </w:t>
+      </w:r>
+      <w:r>
+        <w:t xml:space="preserve">altering the raw CSV files ready for processing, additional columns were added that were empty and unrecognized by the </w:t>
+      </w:r>
+      <w:r>
+        <w:t xml:space="preserve">environment and thus had to be dropped. Once one was happy there were no more errors, further </w:t>
+      </w:r>
+      <w:r>
+        <w:t>phases commenced.</w:t>
+      </w:r>
+      <w:r>
+        <w:t xml:space="preserve"> </w:t>
+      </w:r>
+    </w:p>
+    <w:p>
+      <w:pPr>
+        <w:pStyle w:val="Heading2"/>
+      </w:pPr>
+      <w:bookmarkStart w:id="16" w:name="_Toc164672805"/>
+      <w:r>
+        <w:t>Data Conversion</w:t>
+      </w:r>
+      <w:bookmarkEnd w:id="16"/>
+    </w:p>
+    <w:p>
+      <w:r>
+        <w:t xml:space="preserve">The </w:t>
+      </w:r>
+      <w:r>
+        <w:t xml:space="preserve">fourth phase of the project is then converting the data types of all the records in the imported CSV files into ones that </w:t>
+      </w:r>
+      <w:r>
+        <w:t>are appropriate</w:t>
+      </w:r>
+      <w:r>
+        <w:t xml:space="preserve"> for what the data is conveying. During the import process, </w:t>
+      </w:r>
+      <w:r>
+        <w:t xml:space="preserve">all values are automatically created as an “object”, and thus will need to be converted </w:t>
+      </w:r>
+      <w:r>
+        <w:t xml:space="preserve">into </w:t>
+      </w:r>
+      <w:r>
+        <w:t>a more fitting data type</w:t>
+      </w:r>
+      <w:r>
+        <w:t xml:space="preserve">. This </w:t>
+      </w:r>
+      <w:r>
+        <w:t>is especially</w:t>
+      </w:r>
+      <w:r>
+        <w:t xml:space="preserve"> significant, as when it comes to visualizing the data, and especially later when </w:t>
+      </w:r>
+      <w:r>
+        <w:t xml:space="preserve">selecting a learning model, the data will need to be a certain type to effectively execute </w:t>
+      </w:r>
+      <w:r>
+        <w:t xml:space="preserve">any functions. To start, the entire tables are </w:t>
+      </w:r>
+      <w:r>
+        <w:t>converted immediately into “strings”, this is because objects are most compatible with strings, and trying to convert an object into any other data type</w:t>
+      </w:r>
+      <w:r>
+        <w:t xml:space="preserve"> can cause problems to occur. </w:t>
+      </w:r>
+      <w:r>
+        <w:t>A string</w:t>
+      </w:r>
+      <w:r>
+        <w:t xml:space="preserve"> is also an appropriate data </w:t>
+      </w:r>
+      <w:r>
+        <w:t>type</w:t>
+      </w:r>
+      <w:r>
+        <w:t xml:space="preserve"> for a </w:t>
+      </w:r>
+      <w:r>
+        <w:t xml:space="preserve">fair amount of our records, such as place names, course </w:t>
+      </w:r>
+      <w:r>
+        <w:t>names</w:t>
+      </w:r>
+      <w:r>
+        <w:t xml:space="preserve">, qualification types, etc. Especially when thinking </w:t>
+      </w:r>
+      <w:r>
+        <w:t xml:space="preserve">later about </w:t>
+      </w:r>
+      <w:r>
+        <w:t>visualization, strings are particularly beneficial for creating labels out of the data.</w:t>
+      </w:r>
+      <w:r>
+        <w:t xml:space="preserve"> </w:t>
+      </w:r>
+      <w:r>
+        <w:t>Further conversions involve converting certain strings to either "integers" or "floats". Numeric values such as amounts or scores need to be presented in these data types, as some numeric operations, like summarization or averaging, will need to be conducted to find totals or patterns in the data. Additionally, numeric values are preferable for some axes during visualization, especially if we intend to create bar charts or plot diagrams.</w:t>
+      </w:r>
+    </w:p>
+    <w:p>
+      <w:pPr>
+        <w:pStyle w:val="Heading2"/>
+      </w:pPr>
+      <w:bookmarkStart w:id="17" w:name="_Toc164672806"/>
+      <w:r>
+        <w:t>Data Summary</w:t>
+      </w:r>
+      <w:bookmarkEnd w:id="17"/>
+    </w:p>
+    <w:p>
+      <w:r>
+        <w:t>The next phase of the project was to conduct a brief check on the available data</w:t>
+      </w:r>
+      <w:r>
+        <w:t>, this serve</w:t>
+      </w:r>
+      <w:r>
+        <w:t>s</w:t>
+      </w:r>
+      <w:r>
+        <w:t xml:space="preserve"> as a summary of the data that is presented to </w:t>
+      </w:r>
+      <w:r>
+        <w:t>refer</w:t>
+      </w:r>
+      <w:r>
+        <w:t xml:space="preserve"> to at any moment of the next phases, as well as a secondary </w:t>
+      </w:r>
+      <w:r>
+        <w:t>check for any errors that may have slipped past the initial check for errors</w:t>
+      </w:r>
+      <w:r>
+        <w:t xml:space="preserve">. To do this, one, simply used </w:t>
+      </w:r>
+      <w:r>
+        <w:t xml:space="preserve">functions from the Pandas library, </w:t>
+      </w:r>
+      <w:r>
+        <w:t xml:space="preserve">.describe() and .head(). These two functions </w:t>
+      </w:r>
+      <w:r>
+        <w:t>give</w:t>
+      </w:r>
+      <w:r>
+        <w:t xml:space="preserve"> one</w:t>
+      </w:r>
+      <w:r>
+        <w:t xml:space="preserve"> a successful overview of the data, from </w:t>
+      </w:r>
+      <w:r>
+        <w:t xml:space="preserve">the </w:t>
+      </w:r>
+      <w:r>
+        <w:t xml:space="preserve">information of the </w:t>
+      </w:r>
+      <w:r>
+        <w:t>data frame</w:t>
+      </w:r>
+      <w:r>
+        <w:t xml:space="preserve"> itself, such as the number of the non-null values </w:t>
+      </w:r>
+      <w:r>
+        <w:t xml:space="preserve">and </w:t>
+      </w:r>
+      <w:r>
+        <w:t>max</w:t>
+      </w:r>
+      <w:r>
+        <w:t>imum</w:t>
+      </w:r>
+      <w:r>
+        <w:t>, min</w:t>
+      </w:r>
+      <w:r>
+        <w:t xml:space="preserve">imum, or average values, </w:t>
+      </w:r>
+      <w:r>
+        <w:t xml:space="preserve">but </w:t>
+      </w:r>
+      <w:r>
+        <w:t xml:space="preserve">also </w:t>
+      </w:r>
+      <w:r>
+        <w:t>a look at the top 5 records</w:t>
+      </w:r>
+      <w:r>
+        <w:t xml:space="preserve"> in the </w:t>
+      </w:r>
+      <w:r>
+        <w:t>data frame</w:t>
+      </w:r>
+      <w:r>
+        <w:t xml:space="preserve"> for sufficient reference on what each </w:t>
+      </w:r>
+      <w:r>
+        <w:t>dataset</w:t>
+      </w:r>
+      <w:r>
+        <w:t xml:space="preserve"> is representing, and a</w:t>
+      </w:r>
+      <w:r>
+        <w:t xml:space="preserve"> decent look at how the data is presented in each set which will be quite necessary when it comes to cleaning the data.</w:t>
+      </w:r>
+    </w:p>
+    <w:p>
+      <w:pPr>
+        <w:pStyle w:val="Heading2"/>
+      </w:pPr>
+      <w:bookmarkStart w:id="18" w:name="_Toc164672807"/>
+      <w:r>
+        <w:t>Cleaning Data</w:t>
+      </w:r>
+      <w:bookmarkEnd w:id="18"/>
+    </w:p>
+    <w:p>
+      <w:r>
+        <w:t>The sixth phase of the project involved cleaning the data. Unlike error checking or data conversion, where incorrect, corrupted, or wrong data is removed, data cleaning focuses on eliminating unneeded or unwanted data and reformatting datasets into a more suitable format for clearer presentation during the visualization section of the project</w:t>
+      </w:r>
+      <w:r>
+        <w:t>.</w:t>
+      </w:r>
+      <w:r>
+        <w:t xml:space="preserve"> The first technique that was employed for cleaning the data was the </w:t>
+      </w:r>
+      <w:r>
+        <w:t xml:space="preserve">.drop() function, which allows one to remove specific columns from the data frame. </w:t>
+      </w:r>
+      <w:r>
+        <w:t>During the summary section, certain columns were identified as unnecessary, containing data that is not relevant to the project goals and will not be needed to create our results. Therefore, they were removed, resulting in smaller data frames containing only relevant data. This approach makes any further experiments conducted on each data frame much quicker, as there is less data to process. For example, in the dataset providing data on graduate outcomes, columns such as the sex of the graduate, the country of provider, and the academic year were removed using this technique</w:t>
       </w:r>
       <w:r>
         <w:t xml:space="preserve">. </w:t>
       </w:r>
       <w:r>
-        <w:t xml:space="preserve">First, it was necessary to import </w:t>
-      </w:r>
-      <w:r>
-        <w:t xml:space="preserve">necessary Python libraries so that one could commence work on the data, such as </w:t>
-      </w:r>
-      <w:r>
-        <w:t xml:space="preserve">NumPy and Pandas for </w:t>
-      </w:r>
-      <w:r>
-        <w:t xml:space="preserve">analysis, Matplotlib and Seaborn for visualization, and some of Google’s own libraries </w:t>
-      </w:r>
-      <w:r>
-        <w:t>to enable connection between our devices and the online virtual environment Colab is hosted on.</w:t>
-      </w:r>
-      <w:r>
-        <w:t xml:space="preserve"> </w:t>
-      </w:r>
-      <w:r>
-        <w:t xml:space="preserve">Next, we were able to import </w:t>
-      </w:r>
-      <w:r>
-        <w:t xml:space="preserve">our CSV files and save them within the environment in their own tables for further use. This is where Google’s </w:t>
-      </w:r>
-      <w:r>
-        <w:t>Python libraries are necessary, allowing for the ability to upload files from a local machine to the online environment. This was essential to the project as it was one of a collaborative effort, and thus each of us would have our own files, each on our own separate machines.</w:t>
-      </w:r>
-    </w:p>
-    <w:p>
-      <w:pPr>
-        <w:pStyle w:val="Heading2"/>
-      </w:pPr>
-      <w:bookmarkStart w:id="15" w:name="_Toc164672804"/>
-      <w:r>
-        <w:t>Error Checking</w:t>
-      </w:r>
-      <w:bookmarkEnd w:id="15"/>
-    </w:p>
-    <w:p>
-      <w:r>
-        <w:t xml:space="preserve">The next phase of the project </w:t>
-      </w:r>
-      <w:r>
-        <w:t xml:space="preserve">was to check the imported datasets for any errors that may have occurred during the importing process. </w:t>
-      </w:r>
-      <w:r>
-        <w:t xml:space="preserve">This process may cause issues such as changes in the way data is presented, such as format or layout, </w:t>
-      </w:r>
-      <w:r>
-        <w:t xml:space="preserve">or issues in </w:t>
-      </w:r>
-      <w:r>
-        <w:t xml:space="preserve">the data itself, missing values or </w:t>
-      </w:r>
-      <w:r>
-        <w:t xml:space="preserve">corruption could occur so that the data we receive after importing could be incorrect. </w:t>
-      </w:r>
-      <w:r>
-        <w:t xml:space="preserve">One way in which we completed error checking is by using a </w:t>
-      </w:r>
-      <w:r>
-        <w:t xml:space="preserve">function to display </w:t>
-      </w:r>
-      <w:r>
-        <w:t>all</w:t>
-      </w:r>
-      <w:r>
-        <w:t xml:space="preserve"> record columns</w:t>
-      </w:r>
-      <w:r>
-        <w:t xml:space="preserve"> in each dataset. From this, we were able to see that at some point during the process of gathering the data and </w:t>
-      </w:r>
-      <w:r>
-        <w:t xml:space="preserve">altering the raw CSV files ready for processing, additional columns were added that were empty and unrecognized by the </w:t>
-      </w:r>
-      <w:r>
-        <w:t xml:space="preserve">environment and thus had to be dropped. Once one was happy there were no more errors, further </w:t>
-      </w:r>
-      <w:r>
-        <w:t>phases commenced.</w:t>
-      </w:r>
-      <w:r>
-        <w:t xml:space="preserve"> </w:t>
-      </w:r>
-    </w:p>
-    <w:p>
-      <w:pPr>
-        <w:pStyle w:val="Heading2"/>
-      </w:pPr>
-      <w:bookmarkStart w:id="16" w:name="_Toc164672805"/>
-      <w:r>
-        <w:t>Data Conversion</w:t>
-      </w:r>
-      <w:bookmarkEnd w:id="16"/>
-    </w:p>
-    <w:p>
-      <w:r>
-        <w:t xml:space="preserve">The </w:t>
-      </w:r>
-      <w:r>
-        <w:t xml:space="preserve">fourth phase of the project is then converting the data types of all the records in the imported CSV files into ones that </w:t>
-      </w:r>
-      <w:r>
-        <w:t>are appropriate</w:t>
-      </w:r>
-      <w:r>
-        <w:t xml:space="preserve"> for what the data is conveying. During the import process, </w:t>
-      </w:r>
-      <w:r>
-        <w:t xml:space="preserve">all values are automatically created as an “object”, and thus will need to be converted </w:t>
-      </w:r>
-      <w:r>
-        <w:t xml:space="preserve">into a data type that is more fitting. This </w:t>
-      </w:r>
-      <w:r>
-        <w:t>is especially</w:t>
-      </w:r>
-      <w:r>
-        <w:t xml:space="preserve"> significant, as when it comes to visualizing the data, and especially later when </w:t>
-      </w:r>
-      <w:r>
-        <w:t xml:space="preserve">selecting a learning model, the data will need to be a certain type to effectively execute </w:t>
-      </w:r>
-      <w:r>
-        <w:t xml:space="preserve">any functions. To start out, the entire tables are </w:t>
-      </w:r>
-      <w:r>
-        <w:t>converted immediately into “strings”, this is because objects are most compatible with strings, and trying to convert an object into any other data type</w:t>
-      </w:r>
-      <w:r>
-        <w:t xml:space="preserve"> can cause problems to occur. String is also an appropriate data </w:t>
-      </w:r>
-      <w:r>
-        <w:t>type</w:t>
-      </w:r>
-      <w:r>
-        <w:t xml:space="preserve"> for a </w:t>
-      </w:r>
-      <w:r>
-        <w:t xml:space="preserve">fair amount of our records, such as place names, course </w:t>
-      </w:r>
-      <w:r>
-        <w:t>names</w:t>
-      </w:r>
-      <w:r>
-        <w:t xml:space="preserve">, qualification types, etc. Especially when thinking later about </w:t>
-      </w:r>
-      <w:r>
-        <w:t>visualization, strings are particularly beneficial for creating labels out of the data.</w:t>
-      </w:r>
-      <w:r>
-        <w:t xml:space="preserve"> Further conversions are then converting some strings to either “integers” or “floats”. </w:t>
-      </w:r>
-      <w:r>
-        <w:t xml:space="preserve">Numeric values such as amounts </w:t>
-      </w:r>
-      <w:r>
-        <w:t xml:space="preserve">or scores will need to be presented in this data type, as some numeric operations will need to be </w:t>
-      </w:r>
-      <w:r>
-        <w:t>conducted</w:t>
-      </w:r>
-      <w:r>
-        <w:t xml:space="preserve"> such as </w:t>
-      </w:r>
-      <w:r>
-        <w:t xml:space="preserve">summary or averaging to find totals or patterns in the data. Again, when it comes to </w:t>
-      </w:r>
-      <w:r>
-        <w:t>visualization</w:t>
-      </w:r>
-      <w:r>
-        <w:t xml:space="preserve">, numeric values will be preferable for some axis, especially if we are to </w:t>
-      </w:r>
-      <w:r>
-        <w:t xml:space="preserve">create bar charts or plot diagrams. </w:t>
-      </w:r>
-    </w:p>
-    <w:p>
-      <w:pPr>
-        <w:pStyle w:val="Heading2"/>
-      </w:pPr>
-      <w:bookmarkStart w:id="17" w:name="_Toc164672806"/>
-      <w:r>
-        <w:t>Data Summary</w:t>
-      </w:r>
-      <w:bookmarkEnd w:id="17"/>
-    </w:p>
-    <w:p>
-      <w:r>
-        <w:t>The next phase of the project was to conduct a brief check on the available data</w:t>
-      </w:r>
-      <w:r>
-        <w:t>, this serve</w:t>
-      </w:r>
-      <w:r>
-        <w:t>s</w:t>
-      </w:r>
-      <w:r>
-        <w:t xml:space="preserve"> as a summary of the data that is presented to </w:t>
-      </w:r>
-      <w:r>
-        <w:t>refer</w:t>
-      </w:r>
-      <w:r>
-        <w:t xml:space="preserve"> to at any moment of the next phases, as well as a secondary </w:t>
-      </w:r>
-      <w:r>
-        <w:t>check for any errors that may have slipped past the initial check for errors</w:t>
-      </w:r>
-      <w:r>
-        <w:t xml:space="preserve">. To do this, one, simply used </w:t>
-      </w:r>
-      <w:r>
-        <w:t xml:space="preserve">functions from the Pandas library, </w:t>
-      </w:r>
-      <w:r>
-        <w:t>.describe() and .head(). These two functions give</w:t>
-      </w:r>
-      <w:r>
-        <w:t>s one</w:t>
-      </w:r>
-      <w:r>
-        <w:t xml:space="preserve"> a successful overview of the data, from </w:t>
-      </w:r>
-      <w:r>
-        <w:t xml:space="preserve">information of the </w:t>
-      </w:r>
-      <w:r>
-        <w:t>data frame</w:t>
-      </w:r>
-      <w:r>
-        <w:t xml:space="preserve"> itself, such as the number of the non-null values </w:t>
-      </w:r>
-      <w:r>
-        <w:t xml:space="preserve">and </w:t>
-      </w:r>
-      <w:r>
-        <w:t>max</w:t>
-      </w:r>
-      <w:r>
-        <w:t>imum</w:t>
-      </w:r>
-      <w:r>
-        <w:t>, min</w:t>
-      </w:r>
-      <w:r>
-        <w:t xml:space="preserve">imum, or average values, </w:t>
-      </w:r>
-      <w:r>
-        <w:t xml:space="preserve">but </w:t>
-      </w:r>
-      <w:r>
-        <w:t xml:space="preserve">also </w:t>
-      </w:r>
-      <w:r>
-        <w:t>a look at the top 5 records</w:t>
-      </w:r>
-      <w:r>
-        <w:t xml:space="preserve"> in the </w:t>
-      </w:r>
-      <w:r>
-        <w:t>data frame</w:t>
-      </w:r>
-      <w:r>
-        <w:t xml:space="preserve"> for sufficient reference on what each </w:t>
-      </w:r>
-      <w:r>
-        <w:t>dataset</w:t>
-      </w:r>
-      <w:r>
-        <w:t xml:space="preserve"> is representing, and a</w:t>
-      </w:r>
-      <w:r>
-        <w:t xml:space="preserve"> decent look at how the data is presented in each set which will be quite necessary when it comes to cleaning the data.</w:t>
-      </w:r>
-    </w:p>
-    <w:p>
-      <w:pPr>
-        <w:pStyle w:val="Heading2"/>
-      </w:pPr>
-      <w:bookmarkStart w:id="18" w:name="_Toc164672807"/>
-      <w:r>
-        <w:t>Cleaning Data</w:t>
-      </w:r>
-      <w:bookmarkEnd w:id="18"/>
-    </w:p>
-    <w:p>
-      <w:r>
-        <w:t>The sixth phase of the project was cleaning the data</w:t>
-      </w:r>
-      <w:r>
-        <w:t xml:space="preserve">. This section is a bit different from the error checking or data conversion sections, in that rather than removing data that is incorrect, or corrupted or wrong, </w:t>
-      </w:r>
-      <w:r>
-        <w:t xml:space="preserve">data cleaning is more for removing data that in unneeded, unwanted, or reformatting the </w:t>
-      </w:r>
-      <w:r>
-        <w:t>datasets</w:t>
-      </w:r>
-      <w:r>
-        <w:t xml:space="preserve"> into a format that is much more sufficient and would provide better and </w:t>
-      </w:r>
-      <w:r>
-        <w:t>clearer</w:t>
-      </w:r>
-      <w:r>
-        <w:t xml:space="preserve"> presentation </w:t>
-      </w:r>
-      <w:r>
-        <w:t>during the visualization section of the project.</w:t>
-      </w:r>
-      <w:r>
-        <w:t xml:space="preserve"> The first technique that was employed for cleaning the data was the </w:t>
-      </w:r>
-      <w:r>
-        <w:t xml:space="preserve">.drop() function, which allows one to remove specific columns from the data frame. During the summary section, </w:t>
-      </w:r>
-      <w:r>
-        <w:t xml:space="preserve">one was able to highlight certain columns that we could deem as unnecessary, which </w:t>
-      </w:r>
-      <w:r>
-        <w:t>contain</w:t>
-      </w:r>
-      <w:r>
-        <w:t xml:space="preserve"> data that is not relevant to the</w:t>
-      </w:r>
-      <w:r>
-        <w:t xml:space="preserve"> project goals and will not be needed to create </w:t>
-      </w:r>
-      <w:r>
-        <w:t xml:space="preserve">our results. Therefore, they may as well be removed as then the data frames are smaller, </w:t>
-      </w:r>
-      <w:r>
-        <w:t xml:space="preserve">contain only relevant data, and thus will make any further experiments conducted on each data frame much quicker as there is less data to process. </w:t>
-      </w:r>
-      <w:r>
-        <w:t xml:space="preserve">An example of using technique is on the dataset that provides </w:t>
-      </w:r>
-      <w:r>
-        <w:t>data on graduate outcomes, which contained columns on data such as the sex of the graduate, the country of provider</w:t>
-      </w:r>
-      <w:r>
-        <w:t xml:space="preserve">, and the academic year. We dropped </w:t>
-      </w:r>
-      <w:r>
-        <w:t xml:space="preserve">the sex columns and the sex of the graduate was not an area of contention for our research, only </w:t>
-      </w:r>
-      <w:r>
-        <w:t xml:space="preserve">socio-economic data, and we dropped the country and year columns, because during the stage in which </w:t>
-      </w:r>
-      <w:r>
-        <w:t>we researched and gathered datasets, we already knew this dataset contain</w:t>
-      </w:r>
-      <w:r>
-        <w:t xml:space="preserve">ed only information from the 2021/22 academic year, for countries in the UK. Meaning, </w:t>
-      </w:r>
-      <w:r>
-        <w:t>these columns</w:t>
-      </w:r>
-      <w:r>
-        <w:t xml:space="preserve"> </w:t>
-      </w:r>
-      <w:r>
-        <w:t>represented</w:t>
-      </w:r>
-      <w:r>
-        <w:t xml:space="preserve"> data that we were already aware of, and presented no value</w:t>
-      </w:r>
-      <w:r>
-        <w:t>, so it is a valid argument to simply remove it.</w:t>
+        <w:t xml:space="preserve">We dropped the sex columns since the sex of the graduate was not relevant to our research focus, which </w:t>
+      </w:r>
+      <w:proofErr w:type="spellStart"/>
+      <w:r>
+        <w:t>centred</w:t>
+      </w:r>
+      <w:proofErr w:type="spellEnd"/>
+      <w:r>
+        <w:t xml:space="preserve"> on socio-economic data. Similarly, we dropped the country and year columns because</w:t>
+      </w:r>
+      <w:r>
+        <w:t>,</w:t>
+      </w:r>
+      <w:r>
+        <w:t xml:space="preserve"> during the dataset research and gathering stage, we were already aware that this dataset contained only information from the 2021/22 academic year, covering countries in the UK. Therefore, these columns represented redundant data that offered no additional value to our analysis, justifying their removal.</w:t>
       </w:r>
     </w:p>
     <w:p/>
@@ -4517,7 +4456,13 @@
         <w:t xml:space="preserve"> frames, certain records </w:t>
       </w:r>
       <w:r>
-        <w:t xml:space="preserve">contained data that has relevance, or </w:t>
+        <w:t xml:space="preserve">contained data that </w:t>
+      </w:r>
+      <w:r>
+        <w:t>had</w:t>
+      </w:r>
+      <w:r>
+        <w:t xml:space="preserve"> relevance, or </w:t>
       </w:r>
       <w:r>
         <w:lastRenderedPageBreak/>
@@ -4527,7 +4472,16 @@
         <w:t xml:space="preserve"> and thus </w:t>
       </w:r>
       <w:r>
-        <w:t xml:space="preserve">was unnecessary and could be removed for better efficiency. An example of this was again in the </w:t>
+        <w:t xml:space="preserve">was unnecessary and could be removed for better efficiency. </w:t>
+      </w:r>
+      <w:r>
+        <w:rPr>
+          <w:highlight w:val="yellow"/>
+        </w:rPr>
+        <w:t>An</w:t>
+      </w:r>
+      <w:r>
+        <w:t xml:space="preserve"> example of this was again in the </w:t>
       </w:r>
       <w:r>
         <w:t>dataset</w:t>

</xml_diff>

<commit_message>
Finished Improving the Assessment Document. (Version 11 Complete)
Improved Grammar and made sure everything makes sense.
</commit_message>
<xml_diff>
--- a/Assessment-Versions/6CS030 Big Data Assessment Report - Authors (Morgan J. Ransley K.)-V11.docx
+++ b/Assessment-Versions/6CS030 Big Data Assessment Report - Authors (Morgan J. Ransley K.)-V11.docx
@@ -3237,10 +3237,7 @@
         <w:t xml:space="preserve"> </w:t>
       </w:r>
       <w:r>
-        <w:t>those</w:t>
-      </w:r>
-      <w:r>
-        <w:t xml:space="preserve"> from disadvantaged backgrounds often face greater challenges compared to their colleagues from more advantaged backgrounds, which can result in disparities in outcomes</w:t>
+        <w:t>those from disadvantaged backgrounds often face greater challenges compared to their colleagues from more advantaged backgrounds, which can result in disparities in outcomes</w:t>
       </w:r>
       <w:r>
         <w:t xml:space="preserve">, </w:t>
@@ -3312,10 +3309,7 @@
         <w:t>,</w:t>
       </w:r>
       <w:r>
-        <w:t xml:space="preserve"> </w:t>
-      </w:r>
-      <w:r>
-        <w:t xml:space="preserve">She observes that students from lower-ranking and underperforming universities exhibit a lower dropout rate irrespective of socio-economic status. This implies that these university institutions may offer courses that are comparatively easier to pass or </w:t>
+        <w:t xml:space="preserve"> She observes that students from lower-ranking and underperforming universities exhibit a lower dropout rate irrespective of socio-economic status. This implies that these university institutions may offer courses that are comparatively easier to pass or </w:t>
       </w:r>
       <w:r>
         <w:t xml:space="preserve">that </w:t>
@@ -4412,19 +4406,14 @@
         <w:t xml:space="preserve">.drop() function, which allows one to remove specific columns from the data frame. </w:t>
       </w:r>
       <w:r>
-        <w:t>During the summary section, certain columns were identified as unnecessary, containing data that is not relevant to the project goals and will not be needed to create our results. Therefore, they were removed, resulting in smaller data frames containing only relevant data. This approach makes any further experiments conducted on each data frame much quicker, as there is less data to process. For example, in the dataset providing data on graduate outcomes, columns such as the sex of the graduate, the country of provider, and the academic year were removed using this technique</w:t>
-      </w:r>
-      <w:r>
-        <w:t xml:space="preserve">. </w:t>
+        <w:t xml:space="preserve">During the summary section, certain columns were identified as unnecessary, containing data that is not relevant to the project goals and will not be needed to create our results. Therefore, they were removed, resulting in smaller data frames containing only relevant data. This approach makes any further experiments conducted on each data frame much quicker, as there is less data to process. For example, in the dataset providing data on graduate outcomes, columns such as the sex of the graduate, the country of provider, and the academic year were removed using this technique. </w:t>
       </w:r>
       <w:r>
         <w:t xml:space="preserve">We dropped the sex columns since the sex of the graduate was not relevant to our research focus, which </w:t>
       </w:r>
-      <w:proofErr w:type="spellStart"/>
       <w:r>
         <w:t>centred</w:t>
       </w:r>
-      <w:proofErr w:type="spellEnd"/>
       <w:r>
         <w:t xml:space="preserve"> on socio-economic data. Similarly, we dropped the country and year columns because</w:t>
       </w:r>
@@ -4475,9 +4464,6 @@
         <w:t xml:space="preserve">was unnecessary and could be removed for better efficiency. </w:t>
       </w:r>
       <w:r>
-        <w:rPr>
-          <w:highlight w:val="yellow"/>
-        </w:rPr>
         <w:t>An</w:t>
       </w:r>
       <w:r>
@@ -4490,13 +4476,13 @@
         <w:t xml:space="preserve"> that represented </w:t>
       </w:r>
       <w:r>
-        <w:t xml:space="preserve">data on graduate outcomes, in which there </w:t>
-      </w:r>
-      <w:r>
-        <w:t>were</w:t>
-      </w:r>
-      <w:r>
-        <w:t xml:space="preserve"> records that detailed the total of each different </w:t>
+        <w:t xml:space="preserve">data on graduate outcomes, in which </w:t>
+      </w:r>
+      <w:r>
+        <w:t>some records detailed</w:t>
+      </w:r>
+      <w:r>
+        <w:t xml:space="preserve"> the total of each different </w:t>
       </w:r>
       <w:r>
         <w:t>outcome</w:t>
@@ -4529,489 +4515,504 @@
         <w:t xml:space="preserve">, and could be removed. </w:t>
       </w:r>
       <w:r>
-        <w:t xml:space="preserve">The way in which this </w:t>
-      </w:r>
-      <w:r>
-        <w:t>technique</w:t>
-      </w:r>
-      <w:r>
-        <w:t xml:space="preserve"> is achieved</w:t>
-      </w:r>
-      <w:r>
-        <w:t xml:space="preserve"> is by making a mask</w:t>
-      </w:r>
-      <w:r>
-        <w:t xml:space="preserve">, which is </w:t>
-      </w:r>
-      <w:r>
-        <w:t>a</w:t>
-      </w:r>
-      <w:r>
-        <w:t xml:space="preserve"> variable that stores the results of a query. The query itself is </w:t>
-      </w:r>
-      <w:r>
-        <w:t>a search query of the records that is to be re</w:t>
-      </w:r>
-      <w:r>
-        <w:t xml:space="preserve">moved from the dataset. </w:t>
-      </w:r>
-      <w:r>
-        <w:t>Then, to</w:t>
-      </w:r>
-      <w:r>
-        <w:t xml:space="preserve"> remove the records</w:t>
+        <w:t>This technique is achieved by creating a mask, which is a variable that stores the results of a query identifying the records to be removed from the dataset. The query itself searches for the records to be excluded. Then, to remove these records, the data frame is resaved to the environment using the operation symbol "~", indicating that the data frame should be saved without the contents of the mask.</w:t>
+      </w:r>
+    </w:p>
+    <w:p/>
+    <w:p>
+      <w:r>
+        <w:t xml:space="preserve">Often in the </w:t>
+      </w:r>
+      <w:r>
+        <w:t>datasets</w:t>
+      </w:r>
+      <w:r>
+        <w:t xml:space="preserve">, </w:t>
+      </w:r>
+      <w:r>
+        <w:t xml:space="preserve">certain columns have </w:t>
+      </w:r>
+      <w:r>
+        <w:t>various</w:t>
+      </w:r>
+      <w:r>
+        <w:t xml:space="preserve"> unique records</w:t>
+      </w:r>
+      <w:r>
+        <w:t xml:space="preserve"> that </w:t>
+      </w:r>
+      <w:r>
+        <w:t>end</w:t>
+      </w:r>
+      <w:r>
+        <w:t xml:space="preserve"> up meaning the same and can often be grouped. For example, </w:t>
+      </w:r>
+      <w:r>
+        <w:t xml:space="preserve">displaying “full time employment” and “part time employment” </w:t>
+      </w:r>
+      <w:r>
+        <w:t>separately</w:t>
+      </w:r>
+      <w:r>
+        <w:t xml:space="preserve">, or </w:t>
+      </w:r>
+      <w:r>
+        <w:t>separating “full time education” and “part time education”. For the project, and the eventual conclusions that will be drawn, this is not necessary</w:t>
+      </w:r>
+      <w:r>
+        <w:t xml:space="preserve">. </w:t>
+      </w:r>
+      <w:r>
+        <w:t xml:space="preserve">Instead, it will be preferable to just have employment and education, rather than </w:t>
+      </w:r>
+      <w:r>
+        <w:t>distin</w:t>
+      </w:r>
+      <w:r>
+        <w:t>guish</w:t>
+      </w:r>
+      <w:r>
+        <w:t xml:space="preserve"> between the types of employment and education. </w:t>
+      </w:r>
+      <w:r>
+        <w:t xml:space="preserve">For this, we then changed all examples of this split </w:t>
+      </w:r>
+      <w:r>
+        <w:t xml:space="preserve">to just display the same text. To achieve this, we employed </w:t>
+      </w:r>
+      <w:r>
+        <w:t>the .replace() function and a combine technique. Using the</w:t>
+      </w:r>
+      <w:r>
+        <w:t xml:space="preserve"> for loop, one </w:t>
+      </w:r>
+      <w:r>
+        <w:t>looped</w:t>
+      </w:r>
+      <w:r>
+        <w:t xml:space="preserve"> continuously through the </w:t>
+      </w:r>
+      <w:r>
+        <w:t>data frames</w:t>
+      </w:r>
+      <w:r>
+        <w:t xml:space="preserve">, </w:t>
+      </w:r>
+      <w:r>
+        <w:t xml:space="preserve">and then when the loop encounters a certain record, we employ the .replace to change that into a different record. For example, </w:t>
+      </w:r>
+      <w:r>
+        <w:t xml:space="preserve">in the dataset that contained socio-economic data of areas in the UK, </w:t>
+      </w:r>
+      <w:r>
+        <w:t xml:space="preserve">there was a column that displayed the occupation of a person. </w:t>
+      </w:r>
+      <w:r>
+        <w:t xml:space="preserve">Especially when it came to employment, the dataset had </w:t>
+      </w:r>
+      <w:r>
+        <w:t>various</w:t>
+      </w:r>
+      <w:r>
+        <w:t xml:space="preserve"> terms for how a person was employed. As we were not concerned with these terms, instead we replaced them all simply with the term </w:t>
+      </w:r>
+      <w:r>
+        <w:t xml:space="preserve">“Employment”. This becomes much easier for one when </w:t>
+      </w:r>
+      <w:r>
+        <w:t>visualizing</w:t>
+      </w:r>
+      <w:r>
+        <w:t xml:space="preserve"> the data, as rather than having separate </w:t>
+      </w:r>
+      <w:r>
+        <w:t xml:space="preserve">points or bars for all the various terms, they are grouped </w:t>
+      </w:r>
+      <w:r>
+        <w:t>together,</w:t>
+      </w:r>
+      <w:r>
+        <w:t xml:space="preserve"> and we achieve one point/bar just for the overall </w:t>
+      </w:r>
+      <w:r>
+        <w:t>group.</w:t>
       </w:r>
       <w:r>
         <w:t xml:space="preserve"> </w:t>
       </w:r>
-      <w:r>
-        <w:t>the dat</w:t>
-      </w:r>
-      <w:r>
-        <w:t>a frame</w:t>
-      </w:r>
-      <w:r>
-        <w:t xml:space="preserve"> is then </w:t>
-      </w:r>
-      <w:r>
-        <w:t xml:space="preserve">resaved to the environment, but using the operation symbol “~”, </w:t>
-      </w:r>
-      <w:r>
-        <w:t xml:space="preserve">the data frame is saved </w:t>
-      </w:r>
-      <w:r>
-        <w:t>without the contents of the mask.</w:t>
-      </w:r>
     </w:p>
     <w:p/>
     <w:p>
       <w:r>
-        <w:t xml:space="preserve">Often in the </w:t>
-      </w:r>
-      <w:r>
-        <w:t>datasets</w:t>
-      </w:r>
-      <w:r>
-        <w:t xml:space="preserve">, </w:t>
-      </w:r>
-      <w:r>
-        <w:t xml:space="preserve">certain columns have </w:t>
+        <w:t xml:space="preserve">The last technique employed to clean the dataset was reformatting the table entirely. </w:t>
+      </w:r>
+      <w:r>
+        <w:t xml:space="preserve">One dataset we acquired gave us a data frame that detailed all the different qualification types for </w:t>
+      </w:r>
+      <w:r>
+        <w:t xml:space="preserve">areas of the UK. However, </w:t>
+      </w:r>
+      <w:r>
+        <w:t>the dataset in its original state</w:t>
+      </w:r>
+      <w:r>
+        <w:t xml:space="preserve"> </w:t>
+      </w:r>
+      <w:r>
+        <w:t>has</w:t>
+      </w:r>
+      <w:r>
+        <w:t xml:space="preserve"> a unique column for each different </w:t>
+      </w:r>
+      <w:r>
+        <w:t>type of qualification. This is unnecessary, and like other issues, makes it less preferable for visualization</w:t>
+      </w:r>
+      <w:r>
+        <w:t>.</w:t>
+      </w:r>
+      <w:r>
+        <w:t xml:space="preserve"> T</w:t>
+      </w:r>
+      <w:r>
+        <w:t xml:space="preserve">herefore, we aimed to completely change the layout of the data frame. To achieve this, we used the .stack() function. </w:t>
+      </w:r>
+      <w:r>
+        <w:t>T</w:t>
+      </w:r>
+      <w:r>
+        <w:t>he</w:t>
+      </w:r>
+      <w:r>
+        <w:t xml:space="preserve"> purpose of the .stack() function is to </w:t>
+      </w:r>
+      <w:r>
+        <w:t>convert</w:t>
+      </w:r>
+      <w:r>
+        <w:t xml:space="preserve"> columns into rows</w:t>
+      </w:r>
+      <w:r>
+        <w:t xml:space="preserve"> by reformatting the data frame into a long format, rather than a wide format. </w:t>
+      </w:r>
+      <w:r>
+        <w:t>So, each different qualification type</w:t>
+      </w:r>
+      <w:r>
+        <w:t xml:space="preserve"> is now a unique record in a column titled “Qualification Type” rather than </w:t>
+      </w:r>
+      <w:r>
+        <w:t>its</w:t>
+      </w:r>
+      <w:r>
+        <w:t xml:space="preserve"> own individual row. </w:t>
+      </w:r>
+      <w:r>
+        <w:t xml:space="preserve">Pairing this function with another function called .to_frame(), </w:t>
+      </w:r>
+      <w:r>
+        <w:t xml:space="preserve">then loops through the data frame, and adds each number in each record for the various columns together into a new column titled “Total”. This now represents the data frame, </w:t>
+      </w:r>
+      <w:r>
+        <w:t xml:space="preserve">so each qualification type </w:t>
+      </w:r>
+      <w:r>
+        <w:t xml:space="preserve">is </w:t>
+      </w:r>
+      <w:r>
+        <w:t>in a new row per UK area, rather than a unique column.</w:t>
+      </w:r>
+    </w:p>
+    <w:p>
+      <w:pPr>
+        <w:pStyle w:val="Heading2"/>
+      </w:pPr>
+      <w:bookmarkStart w:id="19" w:name="_Toc164672808"/>
+      <w:r>
+        <w:t>Visualization</w:t>
+      </w:r>
+      <w:bookmarkEnd w:id="19"/>
+    </w:p>
+    <w:p>
+      <w:r>
+        <w:t>The second to last phase of the pro</w:t>
+      </w:r>
+      <w:r>
+        <w:t>cess was to then visualize all the clean</w:t>
+      </w:r>
+      <w:r>
+        <w:t>ed</w:t>
+      </w:r>
+      <w:r>
+        <w:t xml:space="preserve"> and finalized data frame</w:t>
+      </w:r>
+      <w:r>
+        <w:t>s</w:t>
+      </w:r>
+      <w:r>
+        <w:t>. The process of visualization</w:t>
+      </w:r>
+      <w:r>
+        <w:t xml:space="preserve"> provides a much clearer overview of all the data and thus will help to </w:t>
+      </w:r>
+      <w:r>
+        <w:t>conclude</w:t>
+      </w:r>
+      <w:r>
+        <w:t xml:space="preserve"> the data as it is presented </w:t>
+      </w:r>
+      <w:r>
+        <w:t xml:space="preserve">in a more readable and efficient format. Using </w:t>
+      </w:r>
+      <w:r>
+        <w:t xml:space="preserve">the two visualization libraries that were set up in </w:t>
+      </w:r>
+      <w:r>
+        <w:t>the</w:t>
+      </w:r>
+      <w:r>
+        <w:t xml:space="preserve"> previous section, this </w:t>
+      </w:r>
+      <w:r>
+        <w:t xml:space="preserve">process was easily achieved. </w:t>
+      </w:r>
+      <w:r>
+        <w:t>To produce certain visualizations, additional changes were made to the data frames as needed. These modifications were implemented whenever it became apparent that they were necessary for the visualization process.</w:t>
+      </w:r>
+      <w:r>
+        <w:t xml:space="preserve"> </w:t>
+      </w:r>
+      <w:r>
+        <w:t>Most examples involved grouping data or renaming columns to provide clearer and more descriptive graphics. At times, visualization involved conducting specific queries on one data frame and creating a graphic on another data frame reflecting this data. An example of this will be described later in this report.</w:t>
+      </w:r>
+    </w:p>
+    <w:p>
+      <w:pPr>
+        <w:pStyle w:val="Heading2"/>
+      </w:pPr>
+      <w:bookmarkStart w:id="20" w:name="_Toc164672809"/>
+      <w:r>
+        <w:t>Choosing Learning Model</w:t>
+      </w:r>
+      <w:bookmarkEnd w:id="20"/>
+    </w:p>
+    <w:p>
+      <w:r>
+        <w:t xml:space="preserve">The last </w:t>
+      </w:r>
+      <w:r>
+        <w:t xml:space="preserve">phase of the methodology was employing and selecting a machine learning model to predict unknown values of data. </w:t>
+      </w:r>
+      <w:r>
+        <w:t>Fortunately, the datasets that we found and used for the data process</w:t>
+      </w:r>
+      <w:r>
+        <w:t xml:space="preserve"> contained no null values, which we checked for as part of the importing process. </w:t>
+      </w:r>
+      <w:r>
+        <w:t xml:space="preserve">However, </w:t>
+      </w:r>
+      <w:r>
+        <w:t>many records contained</w:t>
+      </w:r>
+      <w:r>
+        <w:t xml:space="preserve"> zero values. The assumption that we made here was that there was simply no data in these records, as there was not a sufficient response from whichever organization created the datasets, </w:t>
+      </w:r>
+      <w:r>
+        <w:t xml:space="preserve">rather than the values being a zero value as zero would be a valid representation of the data. </w:t>
+      </w:r>
+      <w:r>
+        <w:t xml:space="preserve">Nonetheless, one tested </w:t>
       </w:r>
       <w:r>
         <w:t>various</w:t>
       </w:r>
       <w:r>
-        <w:t xml:space="preserve"> unique records</w:t>
-      </w:r>
-      <w:r>
-        <w:t xml:space="preserve"> that </w:t>
-      </w:r>
-      <w:r>
-        <w:t>end</w:t>
-      </w:r>
-      <w:r>
-        <w:t xml:space="preserve"> up meaning the same and can often be grouped together. For example, </w:t>
-      </w:r>
-      <w:r>
-        <w:t xml:space="preserve">displaying “full time employment” and “part time employment” seperately, or </w:t>
-      </w:r>
-      <w:r>
-        <w:t>separating “full time education” and “part time education”. For the purposes of the project, and the eventual conclusions that will be drawn, this is not necessary</w:t>
-      </w:r>
-      <w:r>
-        <w:t xml:space="preserve">. </w:t>
-      </w:r>
-      <w:r>
-        <w:t xml:space="preserve">Instead, it will be preferable to just have employment and education, rather than </w:t>
-      </w:r>
-      <w:r>
-        <w:t>distin</w:t>
-      </w:r>
-      <w:r>
-        <w:t>guish</w:t>
-      </w:r>
-      <w:r>
-        <w:t xml:space="preserve"> between the types of employment and education. </w:t>
-      </w:r>
-      <w:r>
-        <w:t xml:space="preserve">For this, we then changed all examples of this split </w:t>
-      </w:r>
-      <w:r>
-        <w:t xml:space="preserve">to just display the same text. To achieve this, we employed </w:t>
-      </w:r>
-      <w:r>
-        <w:t>the .replace() function and a combine technique. Using the</w:t>
-      </w:r>
-      <w:r>
-        <w:t xml:space="preserve"> for loop, one </w:t>
-      </w:r>
-      <w:r>
-        <w:t>looped</w:t>
-      </w:r>
-      <w:r>
-        <w:t xml:space="preserve"> continuously through the </w:t>
-      </w:r>
-      <w:r>
-        <w:t>data frames</w:t>
-      </w:r>
-      <w:r>
-        <w:t xml:space="preserve">, </w:t>
-      </w:r>
-      <w:r>
-        <w:t xml:space="preserve">and then when the loop encounters a certain record, we employ the .replace to change that into a different record. For example, </w:t>
-      </w:r>
-      <w:r>
-        <w:t xml:space="preserve">in the dataset that contained socio-economic data of areas in the UK, </w:t>
-      </w:r>
-      <w:r>
-        <w:t xml:space="preserve">there was a column that displayed the occupation of a person. </w:t>
-      </w:r>
-      <w:r>
-        <w:t xml:space="preserve">Especially when it came to employment, the dataset had </w:t>
-      </w:r>
-      <w:r>
-        <w:t>various</w:t>
-      </w:r>
-      <w:r>
-        <w:t xml:space="preserve"> terms for how a person was employed. As we were not concerned with these terms, instead we replaced them all simply with the term </w:t>
-      </w:r>
-      <w:r>
-        <w:t xml:space="preserve">“Employment”. This becomes much easier for one when </w:t>
-      </w:r>
-      <w:r>
-        <w:t>visualizing</w:t>
-      </w:r>
-      <w:r>
-        <w:t xml:space="preserve"> the data, as rather than having separate </w:t>
-      </w:r>
-      <w:r>
-        <w:t xml:space="preserve">points or bars for all the various terms, they are grouped </w:t>
-      </w:r>
-      <w:r>
-        <w:t>together,</w:t>
-      </w:r>
-      <w:r>
-        <w:t xml:space="preserve"> and we achieve one point/bar just for the overall </w:t>
-      </w:r>
-      <w:r>
-        <w:t>group.</w:t>
+        <w:t xml:space="preserve"> MLM’s to </w:t>
+      </w:r>
+      <w:r>
+        <w:t>assess</w:t>
+      </w:r>
+      <w:r>
+        <w:t xml:space="preserve"> which </w:t>
+      </w:r>
+      <w:r>
+        <w:t>would most accurately predict these zero values</w:t>
+      </w:r>
+      <w:r>
+        <w:t xml:space="preserve">. To achieve this, </w:t>
+      </w:r>
+      <w:r>
+        <w:t xml:space="preserve">one first mapped numeric values to certain string values. For example, for a column in one data frame that </w:t>
+      </w:r>
+      <w:r>
+        <w:t xml:space="preserve">recorded different activities of </w:t>
+      </w:r>
+      <w:r>
+        <w:t>graduates</w:t>
       </w:r>
       <w:r>
         <w:t xml:space="preserve"> </w:t>
       </w:r>
+      <w:r>
+        <w:t>post-graduation</w:t>
+      </w:r>
+      <w:r>
+        <w:t xml:space="preserve">, each activity was mapped to a number (i.e.: </w:t>
+      </w:r>
+      <w:r>
+        <w:t xml:space="preserve">employed became 4, further study became 3, etc.). The reasoning behind this </w:t>
+      </w:r>
+      <w:r>
+        <w:t xml:space="preserve">is </w:t>
+      </w:r>
+      <w:r>
+        <w:t>that</w:t>
+      </w:r>
+      <w:r>
+        <w:t xml:space="preserve"> learning models work more efficiently with numerical data </w:t>
+      </w:r>
+      <w:r>
+        <w:t>than</w:t>
+      </w:r>
+      <w:r>
+        <w:t xml:space="preserve"> text data, and one would receive a more accurate rating using </w:t>
+      </w:r>
+      <w:r>
+        <w:t xml:space="preserve">integers rather than strings. After mapping, </w:t>
+      </w:r>
+      <w:r>
+        <w:t xml:space="preserve">one would create a </w:t>
+      </w:r>
+      <w:r>
+        <w:t>separate</w:t>
+      </w:r>
+      <w:r>
+        <w:t xml:space="preserve"> version of the data frame specifically for processing with the machine learning model. Here, we would split the data frame into its target values, and the </w:t>
+      </w:r>
+      <w:r>
+        <w:t xml:space="preserve">values in which the model will use to predict the data. At the same time, we will also decide the size of the test and the randomness of the data that will be chosen for the model. </w:t>
+      </w:r>
+      <w:r>
+        <w:t xml:space="preserve">Finally, a library was imported for each of the chosen learning models, the data was </w:t>
+      </w:r>
+      <w:r>
+        <w:t>run</w:t>
+      </w:r>
+      <w:r>
+        <w:t xml:space="preserve"> through each model </w:t>
+      </w:r>
+      <w:r>
+        <w:t>separately</w:t>
+      </w:r>
+      <w:r>
+        <w:t xml:space="preserve"> and compared to </w:t>
+      </w:r>
+      <w:r>
+        <w:t>evaluate</w:t>
+      </w:r>
+      <w:r>
+        <w:t xml:space="preserve"> their accuracy. The </w:t>
+      </w:r>
+      <w:r>
+        <w:t>scores</w:t>
+      </w:r>
+      <w:r>
+        <w:t xml:space="preserve"> were then printed out in a table, with each </w:t>
+      </w:r>
+      <w:r>
+        <w:t>record</w:t>
+      </w:r>
+      <w:r>
+        <w:t xml:space="preserve"> containing the accuracy percentage and </w:t>
+      </w:r>
+      <w:r>
+        <w:t xml:space="preserve">the name of the model. This table is created to report which models were most </w:t>
+      </w:r>
+      <w:r>
+        <w:t>accurate</w:t>
+      </w:r>
+      <w:r>
+        <w:t xml:space="preserve"> and</w:t>
+      </w:r>
+      <w:r>
+        <w:t xml:space="preserve"> allow one to quickly select </w:t>
+      </w:r>
+      <w:r>
+        <w:t>the most accurate model</w:t>
+      </w:r>
+      <w:r>
+        <w:t>.</w:t>
+      </w:r>
     </w:p>
     <w:p/>
     <w:p>
-      <w:r>
-        <w:t xml:space="preserve">The last technique one employed to clean the dataset was by reformatting the table entirely. </w:t>
-      </w:r>
-      <w:r>
-        <w:t xml:space="preserve">One dataset we acquired gave us a data frame that detailed all the different qualification types for </w:t>
-      </w:r>
-      <w:r>
-        <w:t xml:space="preserve">areas of the UK. However, </w:t>
-      </w:r>
-      <w:r>
-        <w:t>the dataset in its original state</w:t>
+      <w:pPr>
+        <w:pStyle w:val="Heading1"/>
+      </w:pPr>
+      <w:bookmarkStart w:id="21" w:name="_Toc164672810"/>
+      <w:r>
+        <w:t>Results</w:t>
+      </w:r>
+      <w:bookmarkEnd w:id="21"/>
+    </w:p>
+    <w:p>
+      <w:r>
+        <w:t xml:space="preserve">From the datasets given, </w:t>
+      </w:r>
+      <w:r>
+        <w:t xml:space="preserve">we can concur that a higher concentration of students go into employment post-graduation than any other activity. However, there is also a higher concentration of graduates </w:t>
+      </w:r>
+      <w:r>
+        <w:t>who</w:t>
+      </w:r>
+      <w:r>
+        <w:t xml:space="preserve"> become unemployed </w:t>
+      </w:r>
+      <w:r>
+        <w:t>and</w:t>
+      </w:r>
+      <w:r>
+        <w:t xml:space="preserve"> go back into education. This </w:t>
+      </w:r>
+      <w:r>
+        <w:t>potentially</w:t>
+      </w:r>
+      <w:r>
+        <w:t xml:space="preserve"> suggests that some students may find it hard </w:t>
+      </w:r>
+      <w:r>
+        <w:t>to enter the job market post-</w:t>
+      </w:r>
+      <w:r>
+        <w:lastRenderedPageBreak/>
+        <w:t>graduation, and the lack of further study could be due to the costly value of</w:t>
       </w:r>
       <w:r>
         <w:t xml:space="preserve"> </w:t>
       </w:r>
       <w:r>
-        <w:t>has</w:t>
-      </w:r>
-      <w:r>
-        <w:t xml:space="preserve"> a unique column for each different </w:t>
-      </w:r>
-      <w:r>
-        <w:t>type of qualification. This is unnecessary, and like other issues, makes it less preferable for visualization</w:t>
-      </w:r>
-      <w:r>
-        <w:t>.</w:t>
-      </w:r>
-      <w:r>
-        <w:t xml:space="preserve"> T</w:t>
-      </w:r>
-      <w:r>
-        <w:t xml:space="preserve">herefore, we aimed to completely change the layout of the data frame. To achieve this, we used the .stack() function. </w:t>
-      </w:r>
-      <w:r>
-        <w:t>To purpose of the .stack() function is to covert columns into rows</w:t>
-      </w:r>
-      <w:r>
-        <w:t xml:space="preserve"> by reformatting the data frame into a long format, rather than a wide format. </w:t>
-      </w:r>
-      <w:r>
-        <w:t>So, each different qualification type</w:t>
-      </w:r>
-      <w:r>
-        <w:t xml:space="preserve"> is now a unique record in a column titled “Qualification Type” rather than </w:t>
-      </w:r>
-      <w:r>
-        <w:t>its</w:t>
-      </w:r>
-      <w:r>
-        <w:t xml:space="preserve"> own individual row. </w:t>
-      </w:r>
-      <w:r>
-        <w:t xml:space="preserve">Pairing this function with another function called .to_frame(), </w:t>
-      </w:r>
-      <w:r>
-        <w:t xml:space="preserve">then loops through the data frame, and adds each number in each record for the various columns together into a new column titled “Total”. This now represents the data frame, </w:t>
-      </w:r>
-      <w:r>
-        <w:t>so each qualification type in a new row per UK area, rather than a unique column.</w:t>
-      </w:r>
-    </w:p>
-    <w:p>
-      <w:pPr>
-        <w:pStyle w:val="Heading2"/>
-      </w:pPr>
-      <w:bookmarkStart w:id="19" w:name="_Toc164672808"/>
-      <w:r>
-        <w:t>Visualization</w:t>
-      </w:r>
-      <w:bookmarkEnd w:id="19"/>
-    </w:p>
-    <w:p>
-      <w:r>
-        <w:t>The second to last phase of the pro</w:t>
-      </w:r>
-      <w:r>
-        <w:t>cess was to then visualize all the clean</w:t>
-      </w:r>
-      <w:r>
-        <w:t>ed</w:t>
-      </w:r>
-      <w:r>
-        <w:t xml:space="preserve"> and finalized data frame</w:t>
-      </w:r>
-      <w:r>
-        <w:t>s</w:t>
-      </w:r>
-      <w:r>
-        <w:t>. The process of visualization</w:t>
-      </w:r>
-      <w:r>
-        <w:t xml:space="preserve"> provides a much clearer overview of all the data, and thus will help to draw conclusions from the data as it is presented </w:t>
-      </w:r>
-      <w:r>
-        <w:t xml:space="preserve">in a more readable and efficient format. Using </w:t>
-      </w:r>
-      <w:r>
-        <w:t xml:space="preserve">the two visualization libraries that were set up in a previous section, this </w:t>
-      </w:r>
-      <w:r>
-        <w:t xml:space="preserve">process was easily achieved. </w:t>
-      </w:r>
-      <w:r>
-        <w:t xml:space="preserve">To produce some of the visualizations, further changes had to be made to the data frames as and when </w:t>
-      </w:r>
-      <w:r>
-        <w:t xml:space="preserve">it was obvious it would be required. Most examples involved grouping </w:t>
-      </w:r>
-      <w:r>
-        <w:t>data or</w:t>
-      </w:r>
-      <w:r>
-        <w:t xml:space="preserve"> renaming some columns</w:t>
-      </w:r>
-      <w:r>
-        <w:t xml:space="preserve"> to provide a much clearer and descriptive graphic. Other times, visualization involved conducting certain queries on one data frame, and the creating a graphic on another data frame that reflects this data. An example of exactly this will be </w:t>
-      </w:r>
-      <w:r>
-        <w:t>described later in this very report.</w:t>
-      </w:r>
-    </w:p>
-    <w:p>
-      <w:pPr>
-        <w:pStyle w:val="Heading2"/>
-      </w:pPr>
-      <w:bookmarkStart w:id="20" w:name="_Toc164672809"/>
-      <w:r>
-        <w:t>Choosing Learning Model</w:t>
-      </w:r>
-      <w:bookmarkEnd w:id="20"/>
-    </w:p>
-    <w:p>
-      <w:r>
-        <w:t xml:space="preserve">The last </w:t>
-      </w:r>
-      <w:r>
-        <w:t xml:space="preserve">phase of the methodology was employing and selecting a machine learning model to predict unknown values of data. </w:t>
-      </w:r>
-      <w:r>
-        <w:t>Fortunately, the datasets that were found and used for the data process</w:t>
-      </w:r>
-      <w:r>
-        <w:t xml:space="preserve"> contained no null values, which we checked for as part of the importing process. </w:t>
-      </w:r>
-      <w:r>
-        <w:t xml:space="preserve">However, there were </w:t>
-      </w:r>
-      <w:r>
-        <w:t>many</w:t>
-      </w:r>
-      <w:r>
-        <w:t xml:space="preserve"> records that contained zero values. The assumption that we made here was that there was simply no data in these records, as there was not a sufficient response from whichever organization created the datasets, </w:t>
-      </w:r>
-      <w:r>
-        <w:t xml:space="preserve">rather than the values being a zero value as zero would be a valid representation of the data. </w:t>
-      </w:r>
-      <w:r>
-        <w:t xml:space="preserve">Nonetheless, one tested </w:t>
-      </w:r>
-      <w:r>
-        <w:t>various</w:t>
-      </w:r>
-      <w:r>
-        <w:t xml:space="preserve"> MLM’s to </w:t>
-      </w:r>
-      <w:r>
-        <w:t>assess</w:t>
-      </w:r>
-      <w:r>
-        <w:t xml:space="preserve"> which </w:t>
-      </w:r>
-      <w:r>
-        <w:t>would most accurately predict these zero values</w:t>
-      </w:r>
-      <w:r>
-        <w:t xml:space="preserve">. To achieve this, </w:t>
-      </w:r>
-      <w:r>
-        <w:t xml:space="preserve">one first mapped numeric values to certain string values. For example, for a column in one data frame that </w:t>
-      </w:r>
-      <w:r>
-        <w:t xml:space="preserve">recorded different activities of </w:t>
-      </w:r>
-      <w:r>
-        <w:t>graduate’s</w:t>
-      </w:r>
-      <w:r>
-        <w:t xml:space="preserve"> </w:t>
-      </w:r>
-      <w:r>
-        <w:t>post-graduation</w:t>
-      </w:r>
-      <w:r>
-        <w:t xml:space="preserve">, each activity was mapped to a number (i.e.: </w:t>
-      </w:r>
-      <w:r>
-        <w:t xml:space="preserve">employed became 4, further study became 3, etc.). The reasoning behind this </w:t>
-      </w:r>
-      <w:r>
-        <w:t xml:space="preserve">is because learning models work more efficiently with numerical data </w:t>
+        <w:t xml:space="preserve">completing a post-graduate study. This initial finding gives us a baseline for our </w:t>
+      </w:r>
+      <w:r>
+        <w:t>hypotheses</w:t>
+      </w:r>
+      <w:r>
+        <w:t xml:space="preserve">, giving us the knowledge that there is a </w:t>
+      </w:r>
+      <w:r>
+        <w:t>higher</w:t>
+      </w:r>
+      <w:r>
+        <w:t xml:space="preserve"> percentage of students already</w:t>
+      </w:r>
+      <w:r>
+        <w:t xml:space="preserve"> going into employment </w:t>
       </w:r>
       <w:r>
         <w:t>than</w:t>
       </w:r>
       <w:r>
-        <w:t xml:space="preserve"> text data, and one would receive a more accurate rating using </w:t>
-      </w:r>
-      <w:r>
-        <w:t xml:space="preserve">integers rather than strings. After mapping, </w:t>
-      </w:r>
-      <w:r>
-        <w:t xml:space="preserve">one would create a </w:t>
-      </w:r>
-      <w:r>
-        <w:t>separate</w:t>
-      </w:r>
-      <w:r>
-        <w:t xml:space="preserve"> version of the data frame specifically for processing with the machine learning model. Here, we would split the data frame into its target values, and the </w:t>
-      </w:r>
-      <w:r>
-        <w:t xml:space="preserve">values in which the model will use to predict the data. At the same time, we will also decide the size of the test, and the randomness of the data that will be chosen for the model. </w:t>
-      </w:r>
-      <w:r>
-        <w:t xml:space="preserve">Finally, a library was imported for each of the chosen learning models, the data was </w:t>
-      </w:r>
-      <w:r>
-        <w:t>run</w:t>
-      </w:r>
-      <w:r>
-        <w:t xml:space="preserve"> through each model seperately and compared to </w:t>
-      </w:r>
-      <w:r>
-        <w:t>evaluate</w:t>
-      </w:r>
-      <w:r>
-        <w:t xml:space="preserve"> their accuracy. The </w:t>
-      </w:r>
-      <w:r>
-        <w:t>scores</w:t>
-      </w:r>
-      <w:r>
-        <w:t xml:space="preserve"> were then printed out in a table, with each </w:t>
-      </w:r>
-      <w:r>
-        <w:t>record</w:t>
-      </w:r>
-      <w:r>
-        <w:t xml:space="preserve"> containing the accuracy percentage and </w:t>
-      </w:r>
-      <w:r>
-        <w:t xml:space="preserve">the name of the model. This table is created to report which models were most </w:t>
-      </w:r>
-      <w:r>
-        <w:t>accurate</w:t>
-      </w:r>
-      <w:r>
-        <w:t xml:space="preserve"> and</w:t>
-      </w:r>
-      <w:r>
-        <w:t xml:space="preserve"> allow one to quickly select the model that was most accurate.</w:t>
-      </w:r>
-    </w:p>
-    <w:p/>
-    <w:p>
-      <w:pPr>
-        <w:pStyle w:val="Heading1"/>
-      </w:pPr>
-      <w:bookmarkStart w:id="21" w:name="_Toc164672810"/>
-      <w:r>
-        <w:t>Results</w:t>
-      </w:r>
-      <w:bookmarkEnd w:id="21"/>
-    </w:p>
-    <w:p>
-      <w:r>
-        <w:t xml:space="preserve">From the datasets given, </w:t>
-      </w:r>
-      <w:r>
-        <w:t xml:space="preserve">we can concur that a higher concentration of students go into employment post-graduation than any other activity. However, there is also a higher concentration of graduates that become unemployed </w:t>
-      </w:r>
-      <w:r>
-        <w:t>and</w:t>
-      </w:r>
-      <w:r>
-        <w:t xml:space="preserve"> go back into education. This </w:t>
-      </w:r>
-      <w:r>
-        <w:t>potentially</w:t>
-      </w:r>
-      <w:r>
-        <w:t xml:space="preserve"> suggests that some students may find it hard </w:t>
-      </w:r>
-      <w:r>
-        <w:t>to enter the job market post-</w:t>
-      </w:r>
-      <w:r>
-        <w:lastRenderedPageBreak/>
-        <w:t xml:space="preserve">graduation, and the lack of further study could be due to the costly value of  completing a post-graduate study. This initial finding gives us a baseline for our </w:t>
-      </w:r>
-      <w:r>
-        <w:t>hypotheses</w:t>
-      </w:r>
-      <w:r>
-        <w:t>, giving us the knowledge that there is a high percentage of students already</w:t>
-      </w:r>
-      <w:r>
-        <w:t xml:space="preserve"> going into employment </w:t>
-      </w:r>
-      <w:r>
-        <w:t xml:space="preserve">that any other post-graduation activity. Going forward, we can begin to </w:t>
+        <w:t xml:space="preserve"> any other post-graduation activity. Going forward, we can begin to </w:t>
       </w:r>
       <w:r>
         <w:t>assess</w:t>
@@ -5165,13 +5166,16 @@
         <w:t>o-economic areas of the UK ending up in unemployment</w:t>
       </w:r>
       <w:r>
-        <w:t xml:space="preserve">. This is evidenced with the thicker portion of the graph for each </w:t>
-      </w:r>
-      <w:r>
-        <w:t>activity</w:t>
-      </w:r>
-      <w:r>
-        <w:t xml:space="preserve"> spiking along the bottom axis which displays the ranking total associated with various area of the UK. As clearly shown, </w:t>
+        <w:t xml:space="preserve">. </w:t>
+      </w:r>
+      <w:r>
+        <w:t>This is evident from the thicker portion of the graph for each activity, which spikes along the bottom axis displaying the ranking total associated with various areas of the UK.</w:t>
+      </w:r>
+      <w:r>
+        <w:t xml:space="preserve"> </w:t>
+      </w:r>
+      <w:r>
+        <w:t xml:space="preserve">As clearly shown, </w:t>
       </w:r>
       <w:r>
         <w:t xml:space="preserve">for the employment activity, the thickest portion is from around 0.25, </w:t>
@@ -5192,7 +5196,13 @@
         <w:t xml:space="preserve"> </w:t>
       </w:r>
       <w:r>
-        <w:t>from this we can also confirm our hypothesi</w:t>
+        <w:t>from this</w:t>
+      </w:r>
+      <w:r>
+        <w:t>,</w:t>
+      </w:r>
+      <w:r>
+        <w:t xml:space="preserve"> we can also confirm our hypothesi</w:t>
       </w:r>
       <w:r>
         <w:t xml:space="preserve">s. </w:t>
@@ -5207,7 +5217,13 @@
         <w:t xml:space="preserve">, as one can see that for the unemployment </w:t>
       </w:r>
       <w:r>
-        <w:t xml:space="preserve">activity, records cease post 0.3 on the SE ranking scale. This tells us that those from a higher ranked socio-economic area tend to find better opportunities post-graduation, and thus do not fail to find employment opportunities. We can </w:t>
+        <w:t xml:space="preserve">activity, records cease post 0.3 on the SE ranking scale. This tells us that those from a </w:t>
+      </w:r>
+      <w:r>
+        <w:t>higher-ranked</w:t>
+      </w:r>
+      <w:r>
+        <w:t xml:space="preserve"> socio-economic area tend to find better opportunities post-graduation, and thus do not fail to find employment opportunities. We can </w:t>
       </w:r>
       <w:r>
         <w:t xml:space="preserve">assume that this is due to higher socio-economic areas </w:t>
@@ -5225,7 +5241,13 @@
         <w:t xml:space="preserve"> university opportunities </w:t>
       </w:r>
       <w:r>
-        <w:t>for the population, and offer better support for graduates.</w:t>
+        <w:t xml:space="preserve">for the population, and </w:t>
+      </w:r>
+      <w:r>
+        <w:t>offering</w:t>
+      </w:r>
+      <w:r>
+        <w:t xml:space="preserve"> better support for graduates.</w:t>
       </w:r>
     </w:p>
     <w:p>
@@ -8813,6 +8835,18 @@
 </file>
 
 <file path=customXml/item1.xml><?xml version="1.0" encoding="utf-8"?>
+<p:properties xmlns:p="http://schemas.microsoft.com/office/2006/metadata/properties" xmlns:xsi="http://www.w3.org/2001/XMLSchema-instance" xmlns:pc="http://schemas.microsoft.com/office/infopath/2007/PartnerControls">
+  <documentManagement>
+    <_activity xmlns="2a37d7d9-3c92-4e86-88b7-b18141d23a98" xsi:nil="true"/>
+  </documentManagement>
+</p:properties>
+</file>
+
+<file path=customXml/item2.xml><?xml version="1.0" encoding="utf-8"?>
+<b:Sources xmlns:b="http://schemas.openxmlformats.org/officeDocument/2006/bibliography" xmlns="http://schemas.openxmlformats.org/officeDocument/2006/bibliography" SelectedStyle="\APA.XSL" StyleName="APA"/>
+</file>
+
+<file path=customXml/item3.xml><?xml version="1.0" encoding="utf-8"?>
 <ct:contentTypeSchema xmlns:ct="http://schemas.microsoft.com/office/2006/metadata/contentType" xmlns:ma="http://schemas.microsoft.com/office/2006/metadata/properties/metaAttributes" ct:_="" ma:_="" ma:contentTypeName="Document" ma:contentTypeID="0x0101003F795650DEDD2C479A496F1D012836DF" ma:contentTypeVersion="17" ma:contentTypeDescription="Create a new document." ma:contentTypeScope="" ma:versionID="3d5764c396584b0f54e17d3dedd59ddc">
   <xsd:schema xmlns:xsd="http://www.w3.org/2001/XMLSchema" xmlns:xs="http://www.w3.org/2001/XMLSchema" xmlns:p="http://schemas.microsoft.com/office/2006/metadata/properties" xmlns:ns3="2a37d7d9-3c92-4e86-88b7-b18141d23a98" xmlns:ns4="5c3ce39b-58c3-4f07-a50e-5c6ecbc4f060" targetNamespace="http://schemas.microsoft.com/office/2006/metadata/properties" ma:root="true" ma:fieldsID="3cb1fe198f815b790dc8f612e07b957d" ns3:_="" ns4:_="">
     <xsd:import namespace="2a37d7d9-3c92-4e86-88b7-b18141d23a98"/>
@@ -9059,18 +9093,6 @@
 </ct:contentTypeSchema>
 </file>
 
-<file path=customXml/item2.xml><?xml version="1.0" encoding="utf-8"?>
-<b:Sources xmlns:b="http://schemas.openxmlformats.org/officeDocument/2006/bibliography" xmlns="http://schemas.openxmlformats.org/officeDocument/2006/bibliography" SelectedStyle="\APA.XSL" StyleName="APA"/>
-</file>
-
-<file path=customXml/item3.xml><?xml version="1.0" encoding="utf-8"?>
-<p:properties xmlns:p="http://schemas.microsoft.com/office/2006/metadata/properties" xmlns:xsi="http://www.w3.org/2001/XMLSchema-instance" xmlns:pc="http://schemas.microsoft.com/office/infopath/2007/PartnerControls">
-  <documentManagement>
-    <_activity xmlns="2a37d7d9-3c92-4e86-88b7-b18141d23a98" xsi:nil="true"/>
-  </documentManagement>
-</p:properties>
-</file>
-
 <file path=customXml/item4.xml><?xml version="1.0" encoding="utf-8"?>
 <?mso-contentType ?>
 <FormTemplates xmlns="http://schemas.microsoft.com/sharepoint/v3/contenttype/forms">
@@ -9081,6 +9103,24 @@
 </file>
 
 <file path=customXml/itemProps1.xml><?xml version="1.0" encoding="utf-8"?>
+<ds:datastoreItem xmlns:ds="http://schemas.openxmlformats.org/officeDocument/2006/customXml" ds:itemID="{F448A651-2C5C-434C-920F-4F6BAD223714}">
+  <ds:schemaRefs>
+    <ds:schemaRef ds:uri="http://schemas.microsoft.com/office/2006/metadata/properties"/>
+    <ds:schemaRef ds:uri="http://schemas.microsoft.com/office/infopath/2007/PartnerControls"/>
+    <ds:schemaRef ds:uri="2a37d7d9-3c92-4e86-88b7-b18141d23a98"/>
+  </ds:schemaRefs>
+</ds:datastoreItem>
+</file>
+
+<file path=customXml/itemProps2.xml><?xml version="1.0" encoding="utf-8"?>
+<ds:datastoreItem xmlns:ds="http://schemas.openxmlformats.org/officeDocument/2006/customXml" ds:itemID="{9E966C7F-158E-4883-86A6-4454069232BB}">
+  <ds:schemaRefs>
+    <ds:schemaRef ds:uri="http://schemas.openxmlformats.org/officeDocument/2006/bibliography"/>
+  </ds:schemaRefs>
+</ds:datastoreItem>
+</file>
+
+<file path=customXml/itemProps3.xml><?xml version="1.0" encoding="utf-8"?>
 <ds:datastoreItem xmlns:ds="http://schemas.openxmlformats.org/officeDocument/2006/customXml" ds:itemID="{F433D888-28DF-460F-97C7-96C7F26BE64D}">
   <ds:schemaRefs>
     <ds:schemaRef ds:uri="http://schemas.microsoft.com/office/2006/metadata/contentType"/>
@@ -9099,24 +9139,6 @@
 </ds:datastoreItem>
 </file>
 
-<file path=customXml/itemProps2.xml><?xml version="1.0" encoding="utf-8"?>
-<ds:datastoreItem xmlns:ds="http://schemas.openxmlformats.org/officeDocument/2006/customXml" ds:itemID="{9E966C7F-158E-4883-86A6-4454069232BB}">
-  <ds:schemaRefs>
-    <ds:schemaRef ds:uri="http://schemas.openxmlformats.org/officeDocument/2006/bibliography"/>
-  </ds:schemaRefs>
-</ds:datastoreItem>
-</file>
-
-<file path=customXml/itemProps3.xml><?xml version="1.0" encoding="utf-8"?>
-<ds:datastoreItem xmlns:ds="http://schemas.openxmlformats.org/officeDocument/2006/customXml" ds:itemID="{F448A651-2C5C-434C-920F-4F6BAD223714}">
-  <ds:schemaRefs>
-    <ds:schemaRef ds:uri="http://schemas.microsoft.com/office/2006/metadata/properties"/>
-    <ds:schemaRef ds:uri="http://schemas.microsoft.com/office/infopath/2007/PartnerControls"/>
-    <ds:schemaRef ds:uri="2a37d7d9-3c92-4e86-88b7-b18141d23a98"/>
-  </ds:schemaRefs>
-</ds:datastoreItem>
-</file>
-
 <file path=customXml/itemProps4.xml><?xml version="1.0" encoding="utf-8"?>
 <ds:datastoreItem xmlns:ds="http://schemas.openxmlformats.org/officeDocument/2006/customXml" ds:itemID="{45D64624-0129-4FEA-B379-07475C312170}">
   <ds:schemaRefs>

</xml_diff>